<commit_message>
Add narrative on multi-dimensional arrays
</commit_message>
<xml_diff>
--- a/scenarios/Week_02/arrays.docx
+++ b/scenarios/Week_02/arrays.docx
@@ -133,60 +133,31 @@
               <w:t>Add array declaration</w:t>
             </w:r>
             <w:r>
-              <w:t xml:space="preserve"> for </w:t>
-            </w:r>
-            <w:proofErr w:type="spellStart"/>
-            <w:r>
-              <w:t>coords</w:t>
-            </w:r>
-            <w:proofErr w:type="spellEnd"/>
-          </w:p>
-          <w:p>
-            <w:pPr>
-              <w:pStyle w:val="ListParagraph"/>
-              <w:numPr>
-                <w:ilvl w:val="0"/>
-                <w:numId w:val="10"/>
-              </w:numPr>
-            </w:pPr>
-            <w:r>
-              <w:t xml:space="preserve">Assign 5.7 to </w:t>
-            </w:r>
-            <w:proofErr w:type="spellStart"/>
-            <w:r>
-              <w:t>coords</w:t>
-            </w:r>
-            <w:proofErr w:type="spellEnd"/>
-            <w:r>
-              <w:t>(2)</w:t>
-            </w:r>
-          </w:p>
-          <w:p>
-            <w:pPr>
-              <w:pStyle w:val="ListParagraph"/>
-              <w:numPr>
-                <w:ilvl w:val="0"/>
-                <w:numId w:val="10"/>
-              </w:numPr>
-            </w:pPr>
-            <w:r>
-              <w:t>Assign 2*</w:t>
-            </w:r>
-            <w:proofErr w:type="spellStart"/>
-            <w:r>
-              <w:t>coords</w:t>
-            </w:r>
-            <w:proofErr w:type="spellEnd"/>
-            <w:r>
-              <w:t xml:space="preserve">(2) to </w:t>
-            </w:r>
-            <w:proofErr w:type="spellStart"/>
-            <w:r>
-              <w:t>coords</w:t>
-            </w:r>
-            <w:proofErr w:type="spellEnd"/>
-            <w:r>
-              <w:t>(1)</w:t>
+              <w:t xml:space="preserve"> for coords</w:t>
+            </w:r>
+          </w:p>
+          <w:p>
+            <w:pPr>
+              <w:pStyle w:val="ListParagraph"/>
+              <w:numPr>
+                <w:ilvl w:val="0"/>
+                <w:numId w:val="10"/>
+              </w:numPr>
+            </w:pPr>
+            <w:r>
+              <w:t>Assign 5.7 to coords(2)</w:t>
+            </w:r>
+          </w:p>
+          <w:p>
+            <w:pPr>
+              <w:pStyle w:val="ListParagraph"/>
+              <w:numPr>
+                <w:ilvl w:val="0"/>
+                <w:numId w:val="10"/>
+              </w:numPr>
+            </w:pPr>
+            <w:r>
+              <w:t>Assign 2*coords(2) to coords(1)</w:t>
             </w:r>
           </w:p>
           <w:p>
@@ -242,21 +213,13 @@
               </w:numPr>
             </w:pPr>
             <w:r>
-              <w:t>Individual array elements can be assigned to by using an index. Fortran’s array are by default 1-based indexed, i.e., the first element has index 1, the second index 2 and so on. The last element has the length of the array as index. Here, we assign the value 5.7 to the second element of “</w:t>
-            </w:r>
-            <w:proofErr w:type="spellStart"/>
-            <w:r>
-              <w:t>c</w:t>
+              <w:t>Individual array elements can be assigned to by using an index. Fortran’s array are by default 1-based indexed, i.e., the first element has index 1, the second index 2 and so on. The last element has the length of the array as index. Here, we assign the value 5.7 to the second element of “c</w:t>
             </w:r>
             <w:r>
               <w:t>o</w:t>
             </w:r>
             <w:r>
-              <w:t>ords</w:t>
-            </w:r>
-            <w:proofErr w:type="spellEnd"/>
-            <w:r>
-              <w:t>”.</w:t>
+              <w:t>ords”.</w:t>
             </w:r>
           </w:p>
           <w:p>
@@ -371,50 +334,32 @@
               </w:numPr>
             </w:pPr>
             <w:r>
-              <w:t xml:space="preserve">Add </w:t>
-            </w:r>
-            <w:proofErr w:type="spellStart"/>
-            <w:r>
-              <w:t>coords</w:t>
-            </w:r>
-            <w:proofErr w:type="spellEnd"/>
-            <w:r>
-              <w:t xml:space="preserve"> initialization to 1.0</w:t>
-            </w:r>
-          </w:p>
-          <w:p>
-            <w:pPr>
-              <w:pStyle w:val="ListParagraph"/>
-              <w:numPr>
-                <w:ilvl w:val="0"/>
-                <w:numId w:val="10"/>
-              </w:numPr>
-            </w:pPr>
-            <w:r>
-              <w:t xml:space="preserve">Add print of 3.0 + </w:t>
-            </w:r>
-            <w:proofErr w:type="spellStart"/>
-            <w:r>
-              <w:t>coords</w:t>
-            </w:r>
-            <w:proofErr w:type="spellEnd"/>
-          </w:p>
-          <w:p>
-            <w:pPr>
-              <w:pStyle w:val="ListParagraph"/>
-              <w:numPr>
-                <w:ilvl w:val="0"/>
-                <w:numId w:val="10"/>
-              </w:numPr>
-            </w:pPr>
-            <w:r>
-              <w:t>Add print of 2.5*</w:t>
-            </w:r>
-            <w:proofErr w:type="spellStart"/>
-            <w:r>
-              <w:t>coords</w:t>
-            </w:r>
-            <w:proofErr w:type="spellEnd"/>
+              <w:t>Add coords initialization to 1.0</w:t>
+            </w:r>
+          </w:p>
+          <w:p>
+            <w:pPr>
+              <w:pStyle w:val="ListParagraph"/>
+              <w:numPr>
+                <w:ilvl w:val="0"/>
+                <w:numId w:val="10"/>
+              </w:numPr>
+            </w:pPr>
+            <w:r>
+              <w:t>Add print of 3.0 + coords</w:t>
+            </w:r>
+          </w:p>
+          <w:p>
+            <w:pPr>
+              <w:pStyle w:val="ListParagraph"/>
+              <w:numPr>
+                <w:ilvl w:val="0"/>
+                <w:numId w:val="10"/>
+              </w:numPr>
+            </w:pPr>
+            <w:r>
+              <w:t>Add print of 2.5*coords</w:t>
+            </w:r>
           </w:p>
         </w:tc>
         <w:tc>
@@ -488,13 +433,8 @@
                 <w:numId w:val="10"/>
               </w:numPr>
             </w:pPr>
-            <w:proofErr w:type="spellStart"/>
-            <w:r>
-              <w:t>Swith</w:t>
-            </w:r>
-            <w:proofErr w:type="spellEnd"/>
-            <w:r>
-              <w:t xml:space="preserve"> to terminal</w:t>
+            <w:r>
+              <w:t>Swith to terminal</w:t>
             </w:r>
           </w:p>
           <w:p>
@@ -566,33 +506,20 @@
               </w:numPr>
             </w:pPr>
             <w:r>
-              <w:t xml:space="preserve">Add print of </w:t>
-            </w:r>
-            <w:proofErr w:type="spellStart"/>
-            <w:r>
-              <w:t>coords</w:t>
-            </w:r>
-            <w:proofErr w:type="spellEnd"/>
-            <w:r>
-              <w:t>**2</w:t>
-            </w:r>
-          </w:p>
-          <w:p>
-            <w:pPr>
-              <w:pStyle w:val="ListParagraph"/>
-              <w:numPr>
-                <w:ilvl w:val="0"/>
-                <w:numId w:val="10"/>
-              </w:numPr>
-            </w:pPr>
-            <w:r>
-              <w:t xml:space="preserve">Add print of </w:t>
-            </w:r>
-            <w:proofErr w:type="spellStart"/>
-            <w:r>
-              <w:t>dot_product</w:t>
-            </w:r>
-            <w:proofErr w:type="spellEnd"/>
+              <w:t>Add print of coords**2</w:t>
+            </w:r>
+          </w:p>
+          <w:p>
+            <w:pPr>
+              <w:pStyle w:val="ListParagraph"/>
+              <w:numPr>
+                <w:ilvl w:val="0"/>
+                <w:numId w:val="10"/>
+              </w:numPr>
+            </w:pPr>
+            <w:r>
+              <w:t>Add print of dot_product</w:t>
+            </w:r>
           </w:p>
         </w:tc>
         <w:tc>
@@ -611,15 +538,7 @@
               <w:t xml:space="preserve">Also the power operator works element-wise, which may be unexpected. </w:t>
             </w:r>
             <w:r>
-              <w:t>The dot product of two vectors can be computed using the “</w:t>
-            </w:r>
-            <w:proofErr w:type="spellStart"/>
-            <w:r>
-              <w:t>dot_product</w:t>
-            </w:r>
-            <w:proofErr w:type="spellEnd"/>
-            <w:r>
-              <w:t>” intrinsic function.</w:t>
+              <w:t>The dot product of two vectors can be computed using the “dot_product” intrinsic function.</w:t>
             </w:r>
           </w:p>
         </w:tc>
@@ -722,13 +641,8 @@
               </w:numPr>
             </w:pPr>
             <w:r>
-              <w:t xml:space="preserve">Add print of coords1 + coords2, print of coords1*coords2, print of </w:t>
-            </w:r>
-            <w:proofErr w:type="spellStart"/>
-            <w:r>
-              <w:t>dot_product</w:t>
-            </w:r>
-            <w:proofErr w:type="spellEnd"/>
+              <w:t>Add print of coords1 + coords2, print of coords1*coords2, print of dot_product</w:t>
+            </w:r>
           </w:p>
           <w:p>
             <w:pPr>
@@ -870,6 +784,69 @@
                 <w:numId w:val="10"/>
               </w:numPr>
             </w:pPr>
+            <w:r>
+              <w:t>Add matrix declarations</w:t>
+            </w:r>
+          </w:p>
+          <w:p>
+            <w:pPr>
+              <w:pStyle w:val="ListParagraph"/>
+              <w:numPr>
+                <w:ilvl w:val="0"/>
+                <w:numId w:val="10"/>
+              </w:numPr>
+            </w:pPr>
+            <w:r>
+              <w:t>Add initialization of matrix1</w:t>
+            </w:r>
+          </w:p>
+          <w:p>
+            <w:pPr>
+              <w:pStyle w:val="ListParagraph"/>
+              <w:numPr>
+                <w:ilvl w:val="0"/>
+                <w:numId w:val="10"/>
+              </w:numPr>
+            </w:pPr>
+            <w:r>
+              <w:t>Add initialization of matrix2</w:t>
+            </w:r>
+          </w:p>
+          <w:p>
+            <w:pPr>
+              <w:pStyle w:val="ListParagraph"/>
+              <w:numPr>
+                <w:ilvl w:val="0"/>
+                <w:numId w:val="10"/>
+              </w:numPr>
+            </w:pPr>
+            <w:r>
+              <w:t>Add print of matrix1</w:t>
+            </w:r>
+          </w:p>
+          <w:p>
+            <w:pPr>
+              <w:pStyle w:val="ListParagraph"/>
+              <w:numPr>
+                <w:ilvl w:val="0"/>
+                <w:numId w:val="10"/>
+              </w:numPr>
+            </w:pPr>
+            <w:r>
+              <w:t>Add matmul</w:t>
+            </w:r>
+          </w:p>
+          <w:p>
+            <w:pPr>
+              <w:pStyle w:val="ListParagraph"/>
+              <w:numPr>
+                <w:ilvl w:val="0"/>
+                <w:numId w:val="10"/>
+              </w:numPr>
+            </w:pPr>
+            <w:r>
+              <w:t>Save file</w:t>
+            </w:r>
           </w:p>
         </w:tc>
         <w:tc>
@@ -884,6 +861,219 @@
                 <w:numId w:val="11"/>
               </w:numPr>
             </w:pPr>
+            <w:r>
+              <w:t>Fortran also supports multi</w:t>
+            </w:r>
+            <w:r>
+              <w:t>-</w:t>
+            </w:r>
+            <w:r>
+              <w:t>dimensional arrays. These are declared by specifying the size for each rank as the dimension.</w:t>
+            </w:r>
+          </w:p>
+          <w:p>
+            <w:pPr>
+              <w:pStyle w:val="ListParagraph"/>
+              <w:numPr>
+                <w:ilvl w:val="0"/>
+                <w:numId w:val="11"/>
+              </w:numPr>
+            </w:pPr>
+            <w:r>
+              <w:t>Initializ</w:t>
+            </w:r>
+            <w:r>
+              <w:t>ation can be done from a sequence of values, but we need the “reshape” function to ensure the shape matches. The “shape” function will return an array’s shape as a one-dimensional arrays of which the size is equal to the rank.</w:t>
+            </w:r>
+          </w:p>
+          <w:p>
+            <w:pPr>
+              <w:pStyle w:val="ListParagraph"/>
+              <w:numPr>
+                <w:ilvl w:val="0"/>
+                <w:numId w:val="11"/>
+              </w:numPr>
+            </w:pPr>
+            <w:r>
+              <w:t>Implied do-loops can be used to initialize multi-dimensional arrays as well.</w:t>
+            </w:r>
+          </w:p>
+          <w:p>
+            <w:pPr>
+              <w:pStyle w:val="ListParagraph"/>
+              <w:numPr>
+                <w:ilvl w:val="0"/>
+                <w:numId w:val="11"/>
+              </w:numPr>
+            </w:pPr>
+            <w:r>
+              <w:lastRenderedPageBreak/>
+              <w:t>Printing a two-dimensional array can be done in a single statement, but it is more convenient to print the arrays row by row using a do-loop. The number of rows can be obtained using the “size” function with the dimension of interest, so 1 for the rows. “size” will return the total number of elements of the two-dimensional arrays when no dimension is specified.</w:t>
+            </w:r>
+          </w:p>
+          <w:p>
+            <w:pPr>
+              <w:pStyle w:val="ListParagraph"/>
+              <w:numPr>
+                <w:ilvl w:val="0"/>
+                <w:numId w:val="11"/>
+              </w:numPr>
+            </w:pPr>
+            <w:r>
+              <w:t>Just like for one-dimensional arrays, all arithmetic operators work element-wise. To compute the matrix multiplication, Fortran has the intrinsic function “matmul”.</w:t>
+            </w:r>
+          </w:p>
+        </w:tc>
+        <w:tc>
+          <w:tcPr>
+            <w:tcW w:w="1418" w:type="dxa"/>
+          </w:tcPr>
+          <w:p/>
+        </w:tc>
+      </w:tr>
+      <w:tr>
+        <w:tc>
+          <w:tcPr>
+            <w:tcW w:w="4957" w:type="dxa"/>
+          </w:tcPr>
+          <w:p>
+            <w:pPr>
+              <w:pStyle w:val="ListParagraph"/>
+              <w:numPr>
+                <w:ilvl w:val="0"/>
+                <w:numId w:val="10"/>
+              </w:numPr>
+            </w:pPr>
+            <w:r>
+              <w:t>Switch to terminal</w:t>
+            </w:r>
+          </w:p>
+          <w:p>
+            <w:pPr>
+              <w:pStyle w:val="ListParagraph"/>
+              <w:numPr>
+                <w:ilvl w:val="0"/>
+                <w:numId w:val="10"/>
+              </w:numPr>
+            </w:pPr>
+            <w:r>
+              <w:t>Compile source</w:t>
+            </w:r>
+          </w:p>
+          <w:p>
+            <w:pPr>
+              <w:pStyle w:val="ListParagraph"/>
+              <w:numPr>
+                <w:ilvl w:val="0"/>
+                <w:numId w:val="10"/>
+              </w:numPr>
+            </w:pPr>
+            <w:r>
+              <w:t>Run application</w:t>
+            </w:r>
+          </w:p>
+        </w:tc>
+        <w:tc>
+          <w:tcPr>
+            <w:tcW w:w="5811" w:type="dxa"/>
+          </w:tcPr>
+          <w:p>
+            <w:pPr>
+              <w:pStyle w:val="ListParagraph"/>
+              <w:numPr>
+                <w:ilvl w:val="0"/>
+                <w:numId w:val="11"/>
+              </w:numPr>
+            </w:pPr>
+            <w:r>
+              <w:t>Again, we get the expected results.</w:t>
+            </w:r>
+          </w:p>
+        </w:tc>
+        <w:tc>
+          <w:tcPr>
+            <w:tcW w:w="1418" w:type="dxa"/>
+          </w:tcPr>
+          <w:p/>
+        </w:tc>
+      </w:tr>
+      <w:tr>
+        <w:tc>
+          <w:tcPr>
+            <w:tcW w:w="4957" w:type="dxa"/>
+          </w:tcPr>
+          <w:p>
+            <w:pPr>
+              <w:pStyle w:val="ListParagraph"/>
+              <w:numPr>
+                <w:ilvl w:val="0"/>
+                <w:numId w:val="10"/>
+              </w:numPr>
+            </w:pPr>
+            <w:r>
+              <w:t>Add matrix1 + matrix2</w:t>
+            </w:r>
+          </w:p>
+          <w:p>
+            <w:pPr>
+              <w:pStyle w:val="ListParagraph"/>
+              <w:numPr>
+                <w:ilvl w:val="0"/>
+                <w:numId w:val="10"/>
+              </w:numPr>
+            </w:pPr>
+            <w:r>
+              <w:t>Compile source</w:t>
+            </w:r>
+          </w:p>
+        </w:tc>
+        <w:tc>
+          <w:tcPr>
+            <w:tcW w:w="5811" w:type="dxa"/>
+          </w:tcPr>
+          <w:p>
+            <w:pPr>
+              <w:pStyle w:val="ListParagraph"/>
+              <w:numPr>
+                <w:ilvl w:val="0"/>
+                <w:numId w:val="11"/>
+              </w:numPr>
+            </w:pPr>
+            <w:r>
+              <w:t>Note that the shapes of arrays must match for operations. If we add two arrays with different shapes, the code will not compile.</w:t>
+            </w:r>
+          </w:p>
+        </w:tc>
+        <w:tc>
+          <w:tcPr>
+            <w:tcW w:w="1418" w:type="dxa"/>
+          </w:tcPr>
+          <w:p/>
+        </w:tc>
+      </w:tr>
+      <w:tr>
+        <w:tc>
+          <w:tcPr>
+            <w:tcW w:w="4957" w:type="dxa"/>
+          </w:tcPr>
+          <w:p>
+            <w:pPr>
+              <w:pStyle w:val="ListParagraph"/>
+              <w:numPr>
+                <w:ilvl w:val="0"/>
+                <w:numId w:val="10"/>
+              </w:numPr>
+            </w:pPr>
+          </w:p>
+        </w:tc>
+        <w:tc>
+          <w:tcPr>
+            <w:tcW w:w="5811" w:type="dxa"/>
+          </w:tcPr>
+          <w:p>
+            <w:r>
+              <w:t>Support for multi-dimensional arrays in Fortran’s core makes it a very efficient language for scientific computing.</w:t>
+            </w:r>
           </w:p>
         </w:tc>
         <w:tc>

</xml_diff>

<commit_message>
Rename coords to vector
</commit_message>
<xml_diff>
--- a/scenarios/Week_02/arrays.docx
+++ b/scenarios/Week_02/arrays.docx
@@ -135,11 +135,9 @@
             <w:r>
               <w:t xml:space="preserve"> for </w:t>
             </w:r>
-            <w:proofErr w:type="spellStart"/>
-            <w:r>
-              <w:t>coords</w:t>
-            </w:r>
-            <w:proofErr w:type="spellEnd"/>
+            <w:r>
+              <w:t>vector</w:t>
+            </w:r>
           </w:p>
           <w:p>
             <w:pPr>
@@ -152,11 +150,9 @@
             <w:r>
               <w:t xml:space="preserve">Assign 5.7 to </w:t>
             </w:r>
-            <w:proofErr w:type="spellStart"/>
-            <w:r>
-              <w:t>coords</w:t>
-            </w:r>
-            <w:proofErr w:type="spellEnd"/>
+            <w:r>
+              <w:t>vector</w:t>
+            </w:r>
             <w:r>
               <w:t>(2)</w:t>
             </w:r>
@@ -172,19 +168,15 @@
             <w:r>
               <w:t>Assign 2*</w:t>
             </w:r>
-            <w:proofErr w:type="spellStart"/>
-            <w:r>
-              <w:t>coords</w:t>
-            </w:r>
-            <w:proofErr w:type="spellEnd"/>
+            <w:r>
+              <w:t>vector</w:t>
+            </w:r>
             <w:r>
               <w:t xml:space="preserve">(2) to </w:t>
             </w:r>
-            <w:proofErr w:type="spellStart"/>
-            <w:r>
-              <w:t>coords</w:t>
-            </w:r>
-            <w:proofErr w:type="spellEnd"/>
+            <w:r>
+              <w:t>vector</w:t>
+            </w:r>
             <w:r>
               <w:t>(1)</w:t>
             </w:r>
@@ -244,17 +236,9 @@
             <w:r>
               <w:t>Individual array elements can be assigned to by using an index. Fortran’s array are by default 1-based indexed, i.e., the first element has index 1, the second index 2 and so on. The last element has the length of the array as index. Here, we assign the value 5.7 to the second element of “</w:t>
             </w:r>
-            <w:proofErr w:type="spellStart"/>
-            <w:r>
-              <w:t>c</w:t>
-            </w:r>
-            <w:r>
-              <w:t>o</w:t>
-            </w:r>
-            <w:r>
-              <w:t>ords</w:t>
-            </w:r>
-            <w:proofErr w:type="spellEnd"/>
+            <w:r>
+              <w:t>vector</w:t>
+            </w:r>
             <w:r>
               <w:t>”.</w:t>
             </w:r>
@@ -373,11 +357,9 @@
             <w:r>
               <w:t xml:space="preserve">Add </w:t>
             </w:r>
-            <w:proofErr w:type="spellStart"/>
-            <w:r>
-              <w:t>coords</w:t>
-            </w:r>
-            <w:proofErr w:type="spellEnd"/>
+            <w:r>
+              <w:t>vector</w:t>
+            </w:r>
             <w:r>
               <w:t xml:space="preserve"> initialization to 1.0</w:t>
             </w:r>
@@ -393,11 +375,9 @@
             <w:r>
               <w:t xml:space="preserve">Add print of 3.0 + </w:t>
             </w:r>
-            <w:proofErr w:type="spellStart"/>
-            <w:r>
-              <w:t>coords</w:t>
-            </w:r>
-            <w:proofErr w:type="spellEnd"/>
+            <w:r>
+              <w:t>vector</w:t>
+            </w:r>
           </w:p>
           <w:p>
             <w:pPr>
@@ -410,11 +390,9 @@
             <w:r>
               <w:t>Add print of 2.5*</w:t>
             </w:r>
-            <w:proofErr w:type="spellStart"/>
-            <w:r>
-              <w:t>coords</w:t>
-            </w:r>
-            <w:proofErr w:type="spellEnd"/>
+            <w:r>
+              <w:t>vector</w:t>
+            </w:r>
           </w:p>
         </w:tc>
         <w:tc>
@@ -562,11 +540,9 @@
             <w:r>
               <w:t xml:space="preserve">Add print of </w:t>
             </w:r>
-            <w:proofErr w:type="spellStart"/>
-            <w:r>
-              <w:t>coords</w:t>
-            </w:r>
-            <w:proofErr w:type="spellEnd"/>
+            <w:r>
+              <w:t>vector</w:t>
+            </w:r>
             <w:r>
               <w:t>**2</w:t>
             </w:r>
@@ -704,7 +680,19 @@
               </w:numPr>
             </w:pPr>
             <w:r>
-              <w:t>Add array coords1 and coords2, initialize with implied do</w:t>
+              <w:t xml:space="preserve">Add array </w:t>
+            </w:r>
+            <w:r>
+              <w:t>vector</w:t>
+            </w:r>
+            <w:r>
+              <w:t xml:space="preserve">1 and </w:t>
+            </w:r>
+            <w:r>
+              <w:t>vector</w:t>
+            </w:r>
+            <w:r>
+              <w:t>2, initialize with implied do</w:t>
             </w:r>
           </w:p>
           <w:p>
@@ -716,7 +704,31 @@
               </w:numPr>
             </w:pPr>
             <w:r>
-              <w:t xml:space="preserve">Add print of coords1 + coords2, print of coords1*coords2, print of </w:t>
+              <w:t xml:space="preserve">Add print of </w:t>
+            </w:r>
+            <w:r>
+              <w:t>vector</w:t>
+            </w:r>
+            <w:r>
+              <w:t xml:space="preserve">1 + </w:t>
+            </w:r>
+            <w:r>
+              <w:t>vector</w:t>
+            </w:r>
+            <w:r>
+              <w:t xml:space="preserve">2, print of </w:t>
+            </w:r>
+            <w:r>
+              <w:t>vector</w:t>
+            </w:r>
+            <w:r>
+              <w:t>1*</w:t>
+            </w:r>
+            <w:r>
+              <w:t>vector</w:t>
+            </w:r>
+            <w:r>
+              <w:t xml:space="preserve">2, print of </w:t>
             </w:r>
             <w:proofErr w:type="spellStart"/>
             <w:r>
@@ -4838,61 +4850,18 @@
 </file>
 
 <file path=customXml/item1.xml><?xml version="1.0" encoding="utf-8"?>
-<?mso-contentType ?>
-<FormTemplates xmlns="http://schemas.microsoft.com/sharepoint/v3/contenttype/forms">
-  <Display>DocumentLibraryForm</Display>
-  <Edit>DocumentLibraryForm</Edit>
-  <New>DocumentLibraryForm</New>
-</FormTemplates>
+<p:properties xmlns:p="http://schemas.microsoft.com/office/2006/metadata/properties" xmlns:xsi="http://www.w3.org/2001/XMLSchema-instance" xmlns:pc="http://schemas.microsoft.com/office/infopath/2007/PartnerControls">
+  <documentManagement>
+    <_dlc_DocId xmlns="aff7d12c-bb71-4270-bd29-9c4d45ff3327">22ca93c0-2726-4a05-adaf-cd52e2f4f34c</_dlc_DocId>
+    <_dlc_DocIdUrl xmlns="aff7d12c-bb71-4270-bd29-9c4d45ff3327">
+      <Url>https://www.groupware.kuleuven.be/sites/LIMEL/_layouts/15/DocIdRedir.aspx?ID=22ca93c0-2726-4a05-adaf-cd52e2f4f34c</Url>
+      <Description>22ca93c0-2726-4a05-adaf-cd52e2f4f34c</Description>
+    </_dlc_DocIdUrl>
+  </documentManagement>
+</p:properties>
 </file>
 
 <file path=customXml/item2.xml><?xml version="1.0" encoding="utf-8"?>
-<?mso-contentType ?>
-<spe:Receivers xmlns:spe="http://schemas.microsoft.com/sharepoint/events">
-  <Receiver>
-    <Name>Document ID Generator</Name>
-    <Synchronization>Synchronous</Synchronization>
-    <Type>10001</Type>
-    <SequenceNumber>1000</SequenceNumber>
-    <Assembly>Microsoft.Office.DocumentManagement, Version=14.0.0.0, Culture=neutral, PublicKeyToken=71e9bce111e9429c</Assembly>
-    <Class>Microsoft.Office.DocumentManagement.Internal.DocIdHandler</Class>
-    <Data/>
-    <Filter/>
-  </Receiver>
-  <Receiver>
-    <Name>Document ID Generator</Name>
-    <Synchronization>Synchronous</Synchronization>
-    <Type>10002</Type>
-    <SequenceNumber>1001</SequenceNumber>
-    <Assembly>Microsoft.Office.DocumentManagement, Version=14.0.0.0, Culture=neutral, PublicKeyToken=71e9bce111e9429c</Assembly>
-    <Class>Microsoft.Office.DocumentManagement.Internal.DocIdHandler</Class>
-    <Data/>
-    <Filter/>
-  </Receiver>
-  <Receiver>
-    <Name>Document ID Generator</Name>
-    <Synchronization>Synchronous</Synchronization>
-    <Type>10004</Type>
-    <SequenceNumber>1002</SequenceNumber>
-    <Assembly>Microsoft.Office.DocumentManagement, Version=14.0.0.0, Culture=neutral, PublicKeyToken=71e9bce111e9429c</Assembly>
-    <Class>Microsoft.Office.DocumentManagement.Internal.DocIdHandler</Class>
-    <Data/>
-    <Filter/>
-  </Receiver>
-  <Receiver>
-    <Name>Document ID Generator</Name>
-    <Synchronization>Synchronous</Synchronization>
-    <Type>10006</Type>
-    <SequenceNumber>1003</SequenceNumber>
-    <Assembly>Microsoft.Office.DocumentManagement, Version=14.0.0.0, Culture=neutral, PublicKeyToken=71e9bce111e9429c</Assembly>
-    <Class>Microsoft.Office.DocumentManagement.Internal.DocIdHandler</Class>
-    <Data/>
-    <Filter/>
-  </Receiver>
-</spe:Receivers>
-</file>
-
-<file path=customXml/item3.xml><?xml version="1.0" encoding="utf-8"?>
 <ct:contentTypeSchema xmlns:ct="http://schemas.microsoft.com/office/2006/metadata/contentType" xmlns:ma="http://schemas.microsoft.com/office/2006/metadata/properties/metaAttributes" ct:_="" ma:_="" ma:contentTypeName="Document" ma:contentTypeID="0x01010050E00552D997974790052A7076A2DECA" ma:contentTypeVersion="0" ma:contentTypeDescription="Een nieuw document maken." ma:contentTypeScope="" ma:versionID="88cb441b9aac6f873cead48c362c2ce1">
   <xsd:schema xmlns:xsd="http://www.w3.org/2001/XMLSchema" xmlns:xs="http://www.w3.org/2001/XMLSchema" xmlns:p="http://schemas.microsoft.com/office/2006/metadata/properties" xmlns:ns2="aff7d12c-bb71-4270-bd29-9c4d45ff3327" targetNamespace="http://schemas.microsoft.com/office/2006/metadata/properties" ma:root="true" ma:fieldsID="49782b0d094f09ee508a8a55e6869ff1" ns2:_="">
     <xsd:import namespace="aff7d12c-bb71-4270-bd29-9c4d45ff3327"/>
@@ -5037,35 +5006,72 @@
 </ct:contentTypeSchema>
 </file>
 
+<file path=customXml/item3.xml><?xml version="1.0" encoding="utf-8"?>
+<?mso-contentType ?>
+<spe:Receivers xmlns:spe="http://schemas.microsoft.com/sharepoint/events">
+  <Receiver>
+    <Name>Document ID Generator</Name>
+    <Synchronization>Synchronous</Synchronization>
+    <Type>10001</Type>
+    <SequenceNumber>1000</SequenceNumber>
+    <Assembly>Microsoft.Office.DocumentManagement, Version=14.0.0.0, Culture=neutral, PublicKeyToken=71e9bce111e9429c</Assembly>
+    <Class>Microsoft.Office.DocumentManagement.Internal.DocIdHandler</Class>
+    <Data/>
+    <Filter/>
+  </Receiver>
+  <Receiver>
+    <Name>Document ID Generator</Name>
+    <Synchronization>Synchronous</Synchronization>
+    <Type>10002</Type>
+    <SequenceNumber>1001</SequenceNumber>
+    <Assembly>Microsoft.Office.DocumentManagement, Version=14.0.0.0, Culture=neutral, PublicKeyToken=71e9bce111e9429c</Assembly>
+    <Class>Microsoft.Office.DocumentManagement.Internal.DocIdHandler</Class>
+    <Data/>
+    <Filter/>
+  </Receiver>
+  <Receiver>
+    <Name>Document ID Generator</Name>
+    <Synchronization>Synchronous</Synchronization>
+    <Type>10004</Type>
+    <SequenceNumber>1002</SequenceNumber>
+    <Assembly>Microsoft.Office.DocumentManagement, Version=14.0.0.0, Culture=neutral, PublicKeyToken=71e9bce111e9429c</Assembly>
+    <Class>Microsoft.Office.DocumentManagement.Internal.DocIdHandler</Class>
+    <Data/>
+    <Filter/>
+  </Receiver>
+  <Receiver>
+    <Name>Document ID Generator</Name>
+    <Synchronization>Synchronous</Synchronization>
+    <Type>10006</Type>
+    <SequenceNumber>1003</SequenceNumber>
+    <Assembly>Microsoft.Office.DocumentManagement, Version=14.0.0.0, Culture=neutral, PublicKeyToken=71e9bce111e9429c</Assembly>
+    <Class>Microsoft.Office.DocumentManagement.Internal.DocIdHandler</Class>
+    <Data/>
+    <Filter/>
+  </Receiver>
+</spe:Receivers>
+</file>
+
 <file path=customXml/item4.xml><?xml version="1.0" encoding="utf-8"?>
-<p:properties xmlns:p="http://schemas.microsoft.com/office/2006/metadata/properties" xmlns:xsi="http://www.w3.org/2001/XMLSchema-instance" xmlns:pc="http://schemas.microsoft.com/office/infopath/2007/PartnerControls">
-  <documentManagement>
-    <_dlc_DocId xmlns="aff7d12c-bb71-4270-bd29-9c4d45ff3327">22ca93c0-2726-4a05-adaf-cd52e2f4f34c</_dlc_DocId>
-    <_dlc_DocIdUrl xmlns="aff7d12c-bb71-4270-bd29-9c4d45ff3327">
-      <Url>https://www.groupware.kuleuven.be/sites/LIMEL/_layouts/15/DocIdRedir.aspx?ID=22ca93c0-2726-4a05-adaf-cd52e2f4f34c</Url>
-      <Description>22ca93c0-2726-4a05-adaf-cd52e2f4f34c</Description>
-    </_dlc_DocIdUrl>
-  </documentManagement>
-</p:properties>
+<?mso-contentType ?>
+<FormTemplates xmlns="http://schemas.microsoft.com/sharepoint/v3/contenttype/forms">
+  <Display>DocumentLibraryForm</Display>
+  <Edit>DocumentLibraryForm</Edit>
+  <New>DocumentLibraryForm</New>
+</FormTemplates>
 </file>
 
 <file path=customXml/itemProps1.xml><?xml version="1.0" encoding="utf-8"?>
-<ds:datastoreItem xmlns:ds="http://schemas.openxmlformats.org/officeDocument/2006/customXml" ds:itemID="{BC194C2F-3051-42EA-9E8D-D91647F6B011}">
+<ds:datastoreItem xmlns:ds="http://schemas.openxmlformats.org/officeDocument/2006/customXml" ds:itemID="{D6B78BE3-9EEE-43A8-B05C-9C1E33614A6F}">
   <ds:schemaRefs>
-    <ds:schemaRef ds:uri="http://schemas.microsoft.com/sharepoint/v3/contenttype/forms"/>
+    <ds:schemaRef ds:uri="http://schemas.microsoft.com/office/2006/metadata/properties"/>
+    <ds:schemaRef ds:uri="http://schemas.microsoft.com/office/infopath/2007/PartnerControls"/>
+    <ds:schemaRef ds:uri="aff7d12c-bb71-4270-bd29-9c4d45ff3327"/>
   </ds:schemaRefs>
 </ds:datastoreItem>
 </file>
 
 <file path=customXml/itemProps2.xml><?xml version="1.0" encoding="utf-8"?>
-<ds:datastoreItem xmlns:ds="http://schemas.openxmlformats.org/officeDocument/2006/customXml" ds:itemID="{FF1195B1-F7C9-45A9-94FC-48629F3FE70F}">
-  <ds:schemaRefs>
-    <ds:schemaRef ds:uri="http://schemas.microsoft.com/sharepoint/events"/>
-  </ds:schemaRefs>
-</ds:datastoreItem>
-</file>
-
-<file path=customXml/itemProps3.xml><?xml version="1.0" encoding="utf-8"?>
 <ds:datastoreItem xmlns:ds="http://schemas.openxmlformats.org/officeDocument/2006/customXml" ds:itemID="{5504E919-DA92-4968-90F8-96870F157A44}">
   <ds:schemaRefs>
     <ds:schemaRef ds:uri="http://schemas.microsoft.com/office/2006/metadata/contentType"/>
@@ -5083,12 +5089,18 @@
 </ds:datastoreItem>
 </file>
 
+<file path=customXml/itemProps3.xml><?xml version="1.0" encoding="utf-8"?>
+<ds:datastoreItem xmlns:ds="http://schemas.openxmlformats.org/officeDocument/2006/customXml" ds:itemID="{FF1195B1-F7C9-45A9-94FC-48629F3FE70F}">
+  <ds:schemaRefs>
+    <ds:schemaRef ds:uri="http://schemas.microsoft.com/sharepoint/events"/>
+  </ds:schemaRefs>
+</ds:datastoreItem>
+</file>
+
 <file path=customXml/itemProps4.xml><?xml version="1.0" encoding="utf-8"?>
-<ds:datastoreItem xmlns:ds="http://schemas.openxmlformats.org/officeDocument/2006/customXml" ds:itemID="{D6B78BE3-9EEE-43A8-B05C-9C1E33614A6F}">
+<ds:datastoreItem xmlns:ds="http://schemas.openxmlformats.org/officeDocument/2006/customXml" ds:itemID="{BC194C2F-3051-42EA-9E8D-D91647F6B011}">
   <ds:schemaRefs>
-    <ds:schemaRef ds:uri="http://schemas.microsoft.com/office/2006/metadata/properties"/>
-    <ds:schemaRef ds:uri="http://schemas.microsoft.com/office/infopath/2007/PartnerControls"/>
-    <ds:schemaRef ds:uri="aff7d12c-bb71-4270-bd29-9c4d45ff3327"/>
+    <ds:schemaRef ds:uri="http://schemas.microsoft.com/sharepoint/v3/contenttype/forms"/>
   </ds:schemaRefs>
 </ds:datastoreItem>
 </file>
</xml_diff>